<commit_message>
Getting data from individual columns in the PDF
</commit_message>
<xml_diff>
--- a/Index.docx
+++ b/Index.docx
@@ -30,7 +30,7 @@
     <w:tbl>
       <w:tblPr>
         <w:tblStyle w:val="TableGrid"/>
-        <w:tblW w:w="0" w:type="auto"/>
+        <w:tblW w:w="9350" w:type="dxa"/>
         <w:tblLook w:val="04A0" w:firstRow="1" w:lastRow="0" w:firstColumn="1" w:lastColumn="0" w:noHBand="0" w:noVBand="1"/>
       </w:tblPr>
       <w:tblGrid>
@@ -133,9 +133,15 @@
           <w:p>
             <w:proofErr w:type="spellStart"/>
             <w:r>
-              <w:t>TechnicalLit</w:t>
+              <w:t>Ia</w:t>
             </w:r>
             <w:proofErr w:type="spellEnd"/>
+            <w:r>
+              <w:t xml:space="preserve"> Series </w:t>
+            </w:r>
+            <w:r>
+              <w:t>Technical Bulletin</w:t>
+            </w:r>
           </w:p>
         </w:tc>
       </w:tr>
@@ -155,11 +161,9 @@
             <w:tcW w:w="4675" w:type="dxa"/>
           </w:tcPr>
           <w:p>
-            <w:proofErr w:type="spellStart"/>
-            <w:r>
-              <w:t>TechnicalLit</w:t>
-            </w:r>
-            <w:proofErr w:type="spellEnd"/>
+            <w:r>
+              <w:t>29 Series Technical Bulletin</w:t>
+            </w:r>
           </w:p>
         </w:tc>
       </w:tr>
@@ -179,11 +183,59 @@
             <w:tcW w:w="4675" w:type="dxa"/>
           </w:tcPr>
           <w:p>
-            <w:proofErr w:type="spellStart"/>
-            <w:r>
-              <w:t>TechnicalLit</w:t>
-            </w:r>
-            <w:proofErr w:type="spellEnd"/>
+            <w:r>
+              <w:t>34 Product data sheet</w:t>
+            </w:r>
+          </w:p>
+        </w:tc>
+      </w:tr>
+      <w:tr>
+        <w:tc>
+          <w:tcPr>
+            <w:tcW w:w="4675" w:type="dxa"/>
+          </w:tcPr>
+          <w:p>
+            <w:proofErr w:type="gramStart"/>
+            <w:r>
+              <w:t>;eri</w:t>
+            </w:r>
+            <w:proofErr w:type="gramEnd"/>
+            <w:r>
+              <w:t>039844</w:t>
+            </w:r>
+          </w:p>
+        </w:tc>
+        <w:tc>
+          <w:tcPr>
+            <w:tcW w:w="4675" w:type="dxa"/>
+          </w:tcPr>
+          <w:p/>
+        </w:tc>
+      </w:tr>
+      <w:tr>
+        <w:tc>
+          <w:tcPr>
+            <w:tcW w:w="4675" w:type="dxa"/>
+          </w:tcPr>
+          <w:p>
+            <w:proofErr w:type="gramStart"/>
+            <w:r>
+              <w:t>Iior;orskg</w:t>
+            </w:r>
+            <w:proofErr w:type="gramEnd"/>
+            <w:r>
+              <w:t>3</w:t>
+            </w:r>
+          </w:p>
+        </w:tc>
+        <w:tc>
+          <w:tcPr>
+            <w:tcW w:w="4675" w:type="dxa"/>
+          </w:tcPr>
+          <w:p>
+            <w:r>
+              <w:t>Lio Catalog page</w:t>
+            </w:r>
           </w:p>
         </w:tc>
       </w:tr>

</xml_diff>

<commit_message>
Pulling specific data from the first and second column
</commit_message>
<xml_diff>
--- a/Index.docx
+++ b/Index.docx
@@ -2,31 +2,6 @@
 <file path=word/document.xml><?xml version="1.0" encoding="utf-8"?>
 <w:document xmlns:wpc="http://schemas.microsoft.com/office/word/2010/wordprocessingCanvas" xmlns:cx="http://schemas.microsoft.com/office/drawing/2014/chartex" xmlns:cx1="http://schemas.microsoft.com/office/drawing/2015/9/8/chartex" xmlns:cx2="http://schemas.microsoft.com/office/drawing/2015/10/21/chartex" xmlns:cx3="http://schemas.microsoft.com/office/drawing/2016/5/9/chartex" xmlns:cx4="http://schemas.microsoft.com/office/drawing/2016/5/10/chartex" xmlns:cx5="http://schemas.microsoft.com/office/drawing/2016/5/11/chartex" xmlns:cx6="http://schemas.microsoft.com/office/drawing/2016/5/12/chartex" xmlns:cx7="http://schemas.microsoft.com/office/drawing/2016/5/13/chartex" xmlns:cx8="http://schemas.microsoft.com/office/drawing/2016/5/14/chartex" xmlns:mc="http://schemas.openxmlformats.org/markup-compatibility/2006" xmlns:aink="http://schemas.microsoft.com/office/drawing/2016/ink" xmlns:am3d="http://schemas.microsoft.com/office/drawing/2017/model3d" xmlns:o="urn:schemas-microsoft-com:office:office" xmlns:oel="http://schemas.microsoft.com/office/2019/extlst" xmlns:r="http://schemas.openxmlformats.org/officeDocument/2006/relationships" xmlns:m="http://schemas.openxmlformats.org/officeDocument/2006/math" xmlns:v="urn:schemas-microsoft-com:vml" xmlns:wp14="http://schemas.microsoft.com/office/word/2010/wordprocessingDrawing" xmlns:wp="http://schemas.openxmlformats.org/drawingml/2006/wordprocessingDrawing" xmlns:w10="urn:schemas-microsoft-com:office:word" xmlns:w="http://schemas.openxmlformats.org/wordprocessingml/2006/main" xmlns:w14="http://schemas.microsoft.com/office/word/2010/wordml" xmlns:w15="http://schemas.microsoft.com/office/word/2012/wordml" xmlns:w16cex="http://schemas.microsoft.com/office/word/2018/wordml/cex" xmlns:w16cid="http://schemas.microsoft.com/office/word/2016/wordml/cid" xmlns:w16="http://schemas.microsoft.com/office/word/2018/wordml" xmlns:w16du="http://schemas.microsoft.com/office/word/2023/wordml/word16du" xmlns:w16sdtdh="http://schemas.microsoft.com/office/word/2020/wordml/sdtdatahash" xmlns:w16sdtfl="http://schemas.microsoft.com/office/word/2024/wordml/sdtformatlock" xmlns:w16se="http://schemas.microsoft.com/office/word/2015/wordml/symex" xmlns:wpg="http://schemas.microsoft.com/office/word/2010/wordprocessingGroup" xmlns:wpi="http://schemas.microsoft.com/office/word/2010/wordprocessingInk" xmlns:wne="http://schemas.microsoft.com/office/word/2006/wordml" xmlns:wps="http://schemas.microsoft.com/office/word/2010/wordprocessingShape" mc:Ignorable="w14 w15 w16se w16cid w16 w16cex w16sdtdh w16sdtfl w16du wp14">
   <w:body>
-    <w:p>
-      <w:r>
-        <w:t>Project Name</w:t>
-      </w:r>
-      <w:r>
-        <w:t>: VAMC</w:t>
-      </w:r>
-      <w:r>
-        <w:t xml:space="preserve"> Martinsburg </w:t>
-      </w:r>
-      <w:proofErr w:type="spellStart"/>
-      <w:r>
-        <w:t>Bldg</w:t>
-      </w:r>
-      <w:proofErr w:type="spellEnd"/>
-      <w:r>
-        <w:t xml:space="preserve"> 405B </w:t>
-      </w:r>
-      <w:r>
-        <w:t>–</w:t>
-      </w:r>
-      <w:r>
-        <w:t xml:space="preserve"> ATC</w:t>
-      </w:r>
-    </w:p>
     <w:tbl>
       <w:tblPr>
         <w:tblStyle w:val="TableGrid"/>
@@ -137,10 +112,7 @@
             </w:r>
             <w:proofErr w:type="spellEnd"/>
             <w:r>
-              <w:t xml:space="preserve"> Series </w:t>
-            </w:r>
-            <w:r>
-              <w:t>Technical Bulletin</w:t>
+              <w:t xml:space="preserve"> Series Technical Bulletin</w:t>
             </w:r>
           </w:p>
         </w:tc>
@@ -242,6 +214,7 @@
     </w:tbl>
     <w:p/>
     <w:sectPr>
+      <w:headerReference w:type="default" r:id="rId6"/>
       <w:pgSz w:w="12240" w:h="15840"/>
       <w:pgMar w:top="1440" w:right="1440" w:bottom="1440" w:left="1440" w:header="720" w:footer="720" w:gutter="0"/>
       <w:cols w:space="720"/>
@@ -249,6 +222,97 @@
     </w:sectPr>
   </w:body>
 </w:document>
+</file>
+
+<file path=word/endnotes.xml><?xml version="1.0" encoding="utf-8"?>
+<w:endnotes xmlns:wpc="http://schemas.microsoft.com/office/word/2010/wordprocessingCanvas" xmlns:cx="http://schemas.microsoft.com/office/drawing/2014/chartex" xmlns:cx1="http://schemas.microsoft.com/office/drawing/2015/9/8/chartex" xmlns:cx2="http://schemas.microsoft.com/office/drawing/2015/10/21/chartex" xmlns:cx3="http://schemas.microsoft.com/office/drawing/2016/5/9/chartex" xmlns:cx4="http://schemas.microsoft.com/office/drawing/2016/5/10/chartex" xmlns:cx5="http://schemas.microsoft.com/office/drawing/2016/5/11/chartex" xmlns:cx6="http://schemas.microsoft.com/office/drawing/2016/5/12/chartex" xmlns:cx7="http://schemas.microsoft.com/office/drawing/2016/5/13/chartex" xmlns:cx8="http://schemas.microsoft.com/office/drawing/2016/5/14/chartex" xmlns:mc="http://schemas.openxmlformats.org/markup-compatibility/2006" xmlns:aink="http://schemas.microsoft.com/office/drawing/2016/ink" xmlns:am3d="http://schemas.microsoft.com/office/drawing/2017/model3d" xmlns:o="urn:schemas-microsoft-com:office:office" xmlns:oel="http://schemas.microsoft.com/office/2019/extlst" xmlns:r="http://schemas.openxmlformats.org/officeDocument/2006/relationships" xmlns:m="http://schemas.openxmlformats.org/officeDocument/2006/math" xmlns:v="urn:schemas-microsoft-com:vml" xmlns:wp14="http://schemas.microsoft.com/office/word/2010/wordprocessingDrawing" xmlns:wp="http://schemas.openxmlformats.org/drawingml/2006/wordprocessingDrawing" xmlns:w10="urn:schemas-microsoft-com:office:word" xmlns:w="http://schemas.openxmlformats.org/wordprocessingml/2006/main" xmlns:w14="http://schemas.microsoft.com/office/word/2010/wordml" xmlns:w15="http://schemas.microsoft.com/office/word/2012/wordml" xmlns:w16cex="http://schemas.microsoft.com/office/word/2018/wordml/cex" xmlns:w16cid="http://schemas.microsoft.com/office/word/2016/wordml/cid" xmlns:w16="http://schemas.microsoft.com/office/word/2018/wordml" xmlns:w16du="http://schemas.microsoft.com/office/word/2023/wordml/word16du" xmlns:w16sdtdh="http://schemas.microsoft.com/office/word/2020/wordml/sdtdatahash" xmlns:w16sdtfl="http://schemas.microsoft.com/office/word/2024/wordml/sdtformatlock" xmlns:w16se="http://schemas.microsoft.com/office/word/2015/wordml/symex" xmlns:wpg="http://schemas.microsoft.com/office/word/2010/wordprocessingGroup" xmlns:wpi="http://schemas.microsoft.com/office/word/2010/wordprocessingInk" xmlns:wne="http://schemas.microsoft.com/office/word/2006/wordml" xmlns:wps="http://schemas.microsoft.com/office/word/2010/wordprocessingShape" mc:Ignorable="w14 w15 w16se w16cid w16 w16cex w16sdtdh w16sdtfl w16du wp14">
+  <w:endnote w:type="separator" w:id="-1">
+    <w:p>
+      <w:pPr>
+        <w:spacing w:after="0" w:line="240" w:lineRule="auto"/>
+      </w:pPr>
+      <w:r>
+        <w:separator/>
+      </w:r>
+    </w:p>
+  </w:endnote>
+  <w:endnote w:type="continuationSeparator" w:id="0">
+    <w:p>
+      <w:pPr>
+        <w:spacing w:after="0" w:line="240" w:lineRule="auto"/>
+      </w:pPr>
+      <w:r>
+        <w:continuationSeparator/>
+      </w:r>
+    </w:p>
+  </w:endnote>
+</w:endnotes>
+</file>
+
+<file path=word/footnotes.xml><?xml version="1.0" encoding="utf-8"?>
+<w:footnotes xmlns:wpc="http://schemas.microsoft.com/office/word/2010/wordprocessingCanvas" xmlns:cx="http://schemas.microsoft.com/office/drawing/2014/chartex" xmlns:cx1="http://schemas.microsoft.com/office/drawing/2015/9/8/chartex" xmlns:cx2="http://schemas.microsoft.com/office/drawing/2015/10/21/chartex" xmlns:cx3="http://schemas.microsoft.com/office/drawing/2016/5/9/chartex" xmlns:cx4="http://schemas.microsoft.com/office/drawing/2016/5/10/chartex" xmlns:cx5="http://schemas.microsoft.com/office/drawing/2016/5/11/chartex" xmlns:cx6="http://schemas.microsoft.com/office/drawing/2016/5/12/chartex" xmlns:cx7="http://schemas.microsoft.com/office/drawing/2016/5/13/chartex" xmlns:cx8="http://schemas.microsoft.com/office/drawing/2016/5/14/chartex" xmlns:mc="http://schemas.openxmlformats.org/markup-compatibility/2006" xmlns:aink="http://schemas.microsoft.com/office/drawing/2016/ink" xmlns:am3d="http://schemas.microsoft.com/office/drawing/2017/model3d" xmlns:o="urn:schemas-microsoft-com:office:office" xmlns:oel="http://schemas.microsoft.com/office/2019/extlst" xmlns:r="http://schemas.openxmlformats.org/officeDocument/2006/relationships" xmlns:m="http://schemas.openxmlformats.org/officeDocument/2006/math" xmlns:v="urn:schemas-microsoft-com:vml" xmlns:wp14="http://schemas.microsoft.com/office/word/2010/wordprocessingDrawing" xmlns:wp="http://schemas.openxmlformats.org/drawingml/2006/wordprocessingDrawing" xmlns:w10="urn:schemas-microsoft-com:office:word" xmlns:w="http://schemas.openxmlformats.org/wordprocessingml/2006/main" xmlns:w14="http://schemas.microsoft.com/office/word/2010/wordml" xmlns:w15="http://schemas.microsoft.com/office/word/2012/wordml" xmlns:w16cex="http://schemas.microsoft.com/office/word/2018/wordml/cex" xmlns:w16cid="http://schemas.microsoft.com/office/word/2016/wordml/cid" xmlns:w16="http://schemas.microsoft.com/office/word/2018/wordml" xmlns:w16du="http://schemas.microsoft.com/office/word/2023/wordml/word16du" xmlns:w16sdtdh="http://schemas.microsoft.com/office/word/2020/wordml/sdtdatahash" xmlns:w16sdtfl="http://schemas.microsoft.com/office/word/2024/wordml/sdtformatlock" xmlns:w16se="http://schemas.microsoft.com/office/word/2015/wordml/symex" xmlns:wpg="http://schemas.microsoft.com/office/word/2010/wordprocessingGroup" xmlns:wpi="http://schemas.microsoft.com/office/word/2010/wordprocessingInk" xmlns:wne="http://schemas.microsoft.com/office/word/2006/wordml" xmlns:wps="http://schemas.microsoft.com/office/word/2010/wordprocessingShape" mc:Ignorable="w14 w15 w16se w16cid w16 w16cex w16sdtdh w16sdtfl w16du wp14">
+  <w:footnote w:type="separator" w:id="-1">
+    <w:p>
+      <w:pPr>
+        <w:spacing w:after="0" w:line="240" w:lineRule="auto"/>
+      </w:pPr>
+      <w:r>
+        <w:separator/>
+      </w:r>
+    </w:p>
+  </w:footnote>
+  <w:footnote w:type="continuationSeparator" w:id="0">
+    <w:p>
+      <w:pPr>
+        <w:spacing w:after="0" w:line="240" w:lineRule="auto"/>
+      </w:pPr>
+      <w:r>
+        <w:continuationSeparator/>
+      </w:r>
+    </w:p>
+  </w:footnote>
+</w:footnotes>
+</file>
+
+<file path=word/header1.xml><?xml version="1.0" encoding="utf-8"?>
+<w:hdr xmlns:wpc="http://schemas.microsoft.com/office/word/2010/wordprocessingCanvas" xmlns:cx="http://schemas.microsoft.com/office/drawing/2014/chartex" xmlns:cx1="http://schemas.microsoft.com/office/drawing/2015/9/8/chartex" xmlns:cx2="http://schemas.microsoft.com/office/drawing/2015/10/21/chartex" xmlns:cx3="http://schemas.microsoft.com/office/drawing/2016/5/9/chartex" xmlns:cx4="http://schemas.microsoft.com/office/drawing/2016/5/10/chartex" xmlns:cx5="http://schemas.microsoft.com/office/drawing/2016/5/11/chartex" xmlns:cx6="http://schemas.microsoft.com/office/drawing/2016/5/12/chartex" xmlns:cx7="http://schemas.microsoft.com/office/drawing/2016/5/13/chartex" xmlns:cx8="http://schemas.microsoft.com/office/drawing/2016/5/14/chartex" xmlns:mc="http://schemas.openxmlformats.org/markup-compatibility/2006" xmlns:aink="http://schemas.microsoft.com/office/drawing/2016/ink" xmlns:am3d="http://schemas.microsoft.com/office/drawing/2017/model3d" xmlns:o="urn:schemas-microsoft-com:office:office" xmlns:oel="http://schemas.microsoft.com/office/2019/extlst" xmlns:r="http://schemas.openxmlformats.org/officeDocument/2006/relationships" xmlns:m="http://schemas.openxmlformats.org/officeDocument/2006/math" xmlns:v="urn:schemas-microsoft-com:vml" xmlns:wp14="http://schemas.microsoft.com/office/word/2010/wordprocessingDrawing" xmlns:wp="http://schemas.openxmlformats.org/drawingml/2006/wordprocessingDrawing" xmlns:w10="urn:schemas-microsoft-com:office:word" xmlns:w="http://schemas.openxmlformats.org/wordprocessingml/2006/main" xmlns:w14="http://schemas.microsoft.com/office/word/2010/wordml" xmlns:w15="http://schemas.microsoft.com/office/word/2012/wordml" xmlns:w16cex="http://schemas.microsoft.com/office/word/2018/wordml/cex" xmlns:w16cid="http://schemas.microsoft.com/office/word/2016/wordml/cid" xmlns:w16="http://schemas.microsoft.com/office/word/2018/wordml" xmlns:w16du="http://schemas.microsoft.com/office/word/2023/wordml/word16du" xmlns:w16sdtdh="http://schemas.microsoft.com/office/word/2020/wordml/sdtdatahash" xmlns:w16sdtfl="http://schemas.microsoft.com/office/word/2024/wordml/sdtformatlock" xmlns:w16se="http://schemas.microsoft.com/office/word/2015/wordml/symex" xmlns:wpg="http://schemas.microsoft.com/office/word/2010/wordprocessingGroup" xmlns:wpi="http://schemas.microsoft.com/office/word/2010/wordprocessingInk" xmlns:wne="http://schemas.microsoft.com/office/word/2006/wordml" xmlns:wps="http://schemas.microsoft.com/office/word/2010/wordprocessingShape" mc:Ignorable="w14 w15 w16se w16cid w16 w16cex w16sdtdh w16sdtfl w16du wp14">
+  <w:p>
+    <w:pPr>
+      <w:pStyle w:val="Header"/>
+    </w:pPr>
+    <w:r>
+      <w:t xml:space="preserve">Project Name: VAMC Martinsburg </w:t>
+    </w:r>
+    <w:proofErr w:type="spellStart"/>
+    <w:r>
+      <w:t>Bldg</w:t>
+    </w:r>
+    <w:proofErr w:type="spellEnd"/>
+    <w:r>
+      <w:t xml:space="preserve"> 405B </w:t>
+    </w:r>
+    <w:r>
+      <w:t xml:space="preserve">                                                               </w:t>
+    </w:r>
+    <w:r>
+      <w:t>Project Number:</w:t>
+    </w:r>
+  </w:p>
+  <w:p>
+    <w:pPr>
+      <w:pStyle w:val="Header"/>
+    </w:pPr>
+    <w:r>
+      <w:t>-ATC</w:t>
+    </w:r>
+    <w:r>
+      <w:tab/>
+    </w:r>
+    <w:r>
+      <w:tab/>
+    </w:r>
+  </w:p>
+</w:hdr>
 </file>
 
 <file path=word/styles.xml><?xml version="1.0" encoding="utf-8"?>
@@ -1187,6 +1251,50 @@
       </w:tblBorders>
     </w:tblPr>
   </w:style>
+  <w:style w:type="paragraph" w:styleId="Header">
+    <w:name w:val="header"/>
+    <w:basedOn w:val="Normal"/>
+    <w:link w:val="HeaderChar"/>
+    <w:uiPriority w:val="99"/>
+    <w:unhideWhenUsed/>
+    <w:rsid w:val="00934E61"/>
+    <w:pPr>
+      <w:tabs>
+        <w:tab w:val="center" w:pos="4680"/>
+        <w:tab w:val="right" w:pos="9360"/>
+      </w:tabs>
+      <w:spacing w:after="0" w:line="240" w:lineRule="auto"/>
+    </w:pPr>
+  </w:style>
+  <w:style w:type="character" w:customStyle="1" w:styleId="HeaderChar">
+    <w:name w:val="Header Char"/>
+    <w:basedOn w:val="DefaultParagraphFont"/>
+    <w:link w:val="Header"/>
+    <w:uiPriority w:val="99"/>
+    <w:rsid w:val="00934E61"/>
+  </w:style>
+  <w:style w:type="paragraph" w:styleId="Footer">
+    <w:name w:val="footer"/>
+    <w:basedOn w:val="Normal"/>
+    <w:link w:val="FooterChar"/>
+    <w:uiPriority w:val="99"/>
+    <w:unhideWhenUsed/>
+    <w:rsid w:val="00934E61"/>
+    <w:pPr>
+      <w:tabs>
+        <w:tab w:val="center" w:pos="4680"/>
+        <w:tab w:val="right" w:pos="9360"/>
+      </w:tabs>
+      <w:spacing w:after="0" w:line="240" w:lineRule="auto"/>
+    </w:pPr>
+  </w:style>
+  <w:style w:type="character" w:customStyle="1" w:styleId="FooterChar">
+    <w:name w:val="Footer Char"/>
+    <w:basedOn w:val="DefaultParagraphFont"/>
+    <w:link w:val="Footer"/>
+    <w:uiPriority w:val="99"/>
+    <w:rsid w:val="00934E61"/>
+  </w:style>
 </w:styles>
 </file>
 

</xml_diff>

<commit_message>
Check for missing document names
</commit_message>
<xml_diff>
--- a/Index.docx
+++ b/Index.docx
@@ -106,13 +106,8 @@
             <w:tcW w:w="4675" w:type="dxa"/>
           </w:tcPr>
           <w:p>
-            <w:proofErr w:type="spellStart"/>
             <w:r>
-              <w:t>Ia</w:t>
-            </w:r>
-            <w:proofErr w:type="spellEnd"/>
-            <w:r>
-              <w:t xml:space="preserve"> Series Technical Bulletin</w:t>
+              <w:t>Ia Series Technical Bulletin</w:t>
             </w:r>
           </w:p>
         </w:tc>
@@ -167,13 +162,8 @@
             <w:tcW w:w="4675" w:type="dxa"/>
           </w:tcPr>
           <w:p>
-            <w:proofErr w:type="gramStart"/>
             <w:r>
-              <w:t>;eri</w:t>
-            </w:r>
-            <w:proofErr w:type="gramEnd"/>
-            <w:r>
-              <w:t>039844</w:t>
+              <w:t>;eri039844</w:t>
             </w:r>
           </w:p>
         </w:tc>
@@ -190,13 +180,8 @@
             <w:tcW w:w="4675" w:type="dxa"/>
           </w:tcPr>
           <w:p>
-            <w:proofErr w:type="gramStart"/>
             <w:r>
-              <w:t>Iior;orskg</w:t>
-            </w:r>
-            <w:proofErr w:type="gramEnd"/>
-            <w:r>
-              <w:t>3</w:t>
+              <w:t>Iior;orskg3</w:t>
             </w:r>
           </w:p>
         </w:tc>
@@ -209,6 +194,42 @@
               <w:t>Lio Catalog page</w:t>
             </w:r>
           </w:p>
+        </w:tc>
+      </w:tr>
+      <w:tr>
+        <w:tc>
+          <w:tcPr>
+            <w:tcW w:w="4675" w:type="dxa"/>
+          </w:tcPr>
+          <w:p>
+            <w:r>
+              <w:t>Uiefan;o2</w:t>
+            </w:r>
+          </w:p>
+        </w:tc>
+        <w:tc>
+          <w:tcPr>
+            <w:tcW w:w="4675" w:type="dxa"/>
+          </w:tcPr>
+          <w:p/>
+        </w:tc>
+      </w:tr>
+      <w:tr>
+        <w:tc>
+          <w:tcPr>
+            <w:tcW w:w="4675" w:type="dxa"/>
+          </w:tcPr>
+          <w:p>
+            <w:r>
+              <w:t>Uadssdkla</w:t>
+            </w:r>
+          </w:p>
+        </w:tc>
+        <w:tc>
+          <w:tcPr>
+            <w:tcW w:w="4675" w:type="dxa"/>
+          </w:tcPr>
+          <w:p/>
         </w:tc>
       </w:tr>
     </w:tbl>
@@ -281,21 +302,7 @@
       <w:pStyle w:val="Header"/>
     </w:pPr>
     <w:r>
-      <w:t xml:space="preserve">Project Name: VAMC Martinsburg </w:t>
-    </w:r>
-    <w:proofErr w:type="spellStart"/>
-    <w:r>
-      <w:t>Bldg</w:t>
-    </w:r>
-    <w:proofErr w:type="spellEnd"/>
-    <w:r>
-      <w:t xml:space="preserve"> 405B </w:t>
-    </w:r>
-    <w:r>
-      <w:t xml:space="preserve">                                                               </w:t>
-    </w:r>
-    <w:r>
-      <w:t>Project Number:</w:t>
+      <w:t>Project Name: VAMC Martinsburg Bldg 405B                                                                Project Number:</w:t>
     </w:r>
   </w:p>
   <w:p>

</xml_diff>